<commit_message>
Reduce the rules in one page
</commit_message>
<xml_diff>
--- a/Mikjersi.docx
+++ b/Mikjersi.docx
@@ -4,30 +4,161 @@
   <w:body>
     <w:p>
       <w:pPr>
-        <w:jc w:val="center"/>
-        <w:rPr>
-          <w:b/>
-          <w:bCs/>
-          <w:sz w:val="144"/>
-          <w:szCs w:val="144"/>
-          <w:lang w:val="en-US"/>
-        </w:rPr>
-      </w:pPr>
-      <w:proofErr w:type="spellStart"/>
-      <w:r>
-        <w:rPr>
-          <w:b/>
-          <w:bCs/>
-          <w:sz w:val="144"/>
-          <w:szCs w:val="144"/>
-          <w:lang w:val="en-US"/>
-        </w:rPr>
-        <w:t>Mikjersi</w:t>
-      </w:r>
-      <w:proofErr w:type="spellEnd"/>
+        <w:pStyle w:val="Titre1"/>
+        <w:jc w:val="both"/>
+        <w:rPr>
+          <w:lang w:val="en-US"/>
+        </w:rPr>
+      </w:pPr>
+      <w:r>
+        <w:rPr>
+          <w:lang w:val="en-US"/>
+        </w:rPr>
+        <w:t>Introduction</w:t>
+      </w:r>
     </w:p>
     <w:p>
       <w:pPr>
+        <w:rPr>
+          <w:lang w:val="en-US"/>
+        </w:rPr>
+      </w:pPr>
+      <w:r>
+        <w:rPr>
+          <w:lang w:val="en-US"/>
+        </w:rPr>
+        <w:t xml:space="preserve">This document describes an adaption of the boardgame </w:t>
+      </w:r>
+      <w:proofErr w:type="spellStart"/>
+      <w:r>
+        <w:rPr>
+          <w:lang w:val="en-US"/>
+        </w:rPr>
+        <w:t>Jersi</w:t>
+      </w:r>
+      <w:proofErr w:type="spellEnd"/>
+      <w:r>
+        <w:rPr>
+          <w:lang w:val="en-US"/>
+        </w:rPr>
+        <w:t xml:space="preserve"> in the direction of reducing the size of the board, the number of pieces and the duration of each play.</w:t>
+      </w:r>
+    </w:p>
+    <w:p>
+      <w:pPr>
+        <w:rPr>
+          <w:lang w:val="en-US"/>
+        </w:rPr>
+      </w:pPr>
+      <w:r>
+        <w:rPr>
+          <w:lang w:val="en-US"/>
+        </w:rPr>
+        <w:t>The name “</w:t>
+      </w:r>
+      <w:proofErr w:type="spellStart"/>
+      <w:r>
+        <w:rPr>
+          <w:lang w:val="en-US"/>
+        </w:rPr>
+        <w:t>Mikjersi</w:t>
+      </w:r>
+      <w:proofErr w:type="spellEnd"/>
+      <w:r>
+        <w:rPr>
+          <w:lang w:val="en-US"/>
+        </w:rPr>
+        <w:t>” is coined from the Lojban root (</w:t>
+      </w:r>
+      <w:proofErr w:type="spellStart"/>
+      <w:r>
+        <w:rPr>
+          <w:lang w:val="en-US"/>
+        </w:rPr>
+        <w:t>gismu</w:t>
+      </w:r>
+      <w:proofErr w:type="spellEnd"/>
+      <w:r>
+        <w:rPr>
+          <w:lang w:val="en-US"/>
+        </w:rPr>
+        <w:t>) “</w:t>
+      </w:r>
+      <w:proofErr w:type="spellStart"/>
+      <w:r>
+        <w:rPr>
+          <w:lang w:val="en-US"/>
+        </w:rPr>
+        <w:t>mikri</w:t>
+      </w:r>
+      <w:proofErr w:type="spellEnd"/>
+      <w:r>
+        <w:rPr>
+          <w:lang w:val="en-US"/>
+        </w:rPr>
+        <w:t>”</w:t>
+      </w:r>
+      <w:r>
+        <w:rPr>
+          <w:lang w:val="en-US"/>
+        </w:rPr>
+        <w:t>, that signifies “micro”, and</w:t>
+      </w:r>
+      <w:r>
+        <w:rPr>
+          <w:lang w:val="en-US"/>
+        </w:rPr>
+        <w:t xml:space="preserve"> whose shorten </w:t>
+      </w:r>
+      <w:r>
+        <w:rPr>
+          <w:lang w:val="en-US"/>
+        </w:rPr>
+        <w:t>form</w:t>
+      </w:r>
+      <w:r>
+        <w:rPr>
+          <w:lang w:val="en-US"/>
+        </w:rPr>
+        <w:t xml:space="preserve"> (</w:t>
+      </w:r>
+      <w:proofErr w:type="spellStart"/>
+      <w:r>
+        <w:rPr>
+          <w:lang w:val="en-US"/>
+        </w:rPr>
+        <w:t>rafsi</w:t>
+      </w:r>
+      <w:proofErr w:type="spellEnd"/>
+      <w:r>
+        <w:rPr>
+          <w:lang w:val="en-US"/>
+        </w:rPr>
+        <w:t>) is “</w:t>
+      </w:r>
+      <w:proofErr w:type="spellStart"/>
+      <w:r>
+        <w:rPr>
+          <w:lang w:val="en-US"/>
+        </w:rPr>
+        <w:t>mik</w:t>
+      </w:r>
+      <w:proofErr w:type="spellEnd"/>
+      <w:r>
+        <w:rPr>
+          <w:lang w:val="en-US"/>
+        </w:rPr>
+        <w:t>”</w:t>
+      </w:r>
+      <w:r>
+        <w:rPr>
+          <w:lang w:val="en-US"/>
+        </w:rPr>
+        <w:t>.</w:t>
+      </w:r>
+    </w:p>
+    <w:p>
+      <w:pPr>
         <w:pStyle w:val="Titre1"/>
         <w:jc w:val="both"/>
         <w:rPr>
@@ -38,168 +169,12 @@
         <w:rPr>
           <w:lang w:val="en-US"/>
         </w:rPr>
-        <w:t>Introduction</w:t>
+        <w:t>Version</w:t>
       </w:r>
     </w:p>
     <w:p>
       <w:pPr>
         <w:jc w:val="both"/>
-        <w:rPr>
-          <w:lang w:val="en-US"/>
-        </w:rPr>
-      </w:pPr>
-      <w:r>
-        <w:rPr>
-          <w:lang w:val="en-US"/>
-        </w:rPr>
-        <w:t xml:space="preserve">This document describes an adaption of the boardgame </w:t>
-      </w:r>
-      <w:proofErr w:type="spellStart"/>
-      <w:r>
-        <w:rPr>
-          <w:lang w:val="en-US"/>
-        </w:rPr>
-        <w:t>Jersi</w:t>
-      </w:r>
-      <w:proofErr w:type="spellEnd"/>
-      <w:r>
-        <w:rPr>
-          <w:lang w:val="en-US"/>
-        </w:rPr>
-        <w:t xml:space="preserve"> in the direction of reducing the size of the board, the number of pieces and the duration of each play.</w:t>
-      </w:r>
-    </w:p>
-    <w:p>
-      <w:pPr>
-        <w:jc w:val="both"/>
-        <w:rPr>
-          <w:lang w:val="en-US"/>
-        </w:rPr>
-      </w:pPr>
-      <w:r>
-        <w:rPr>
-          <w:lang w:val="en-US"/>
-        </w:rPr>
-        <w:t>The name “</w:t>
-      </w:r>
-      <w:proofErr w:type="spellStart"/>
-      <w:r>
-        <w:rPr>
-          <w:lang w:val="en-US"/>
-        </w:rPr>
-        <w:t>Mikjersi</w:t>
-      </w:r>
-      <w:proofErr w:type="spellEnd"/>
-      <w:r>
-        <w:rPr>
-          <w:lang w:val="en-US"/>
-        </w:rPr>
-        <w:t>” is coined from the Lojban root (</w:t>
-      </w:r>
-      <w:proofErr w:type="spellStart"/>
-      <w:r>
-        <w:rPr>
-          <w:lang w:val="en-US"/>
-        </w:rPr>
-        <w:t>gismu</w:t>
-      </w:r>
-      <w:proofErr w:type="spellEnd"/>
-      <w:r>
-        <w:rPr>
-          <w:lang w:val="en-US"/>
-        </w:rPr>
-        <w:t>) “</w:t>
-      </w:r>
-      <w:proofErr w:type="spellStart"/>
-      <w:r>
-        <w:rPr>
-          <w:lang w:val="en-US"/>
-        </w:rPr>
-        <w:t>mikri</w:t>
-      </w:r>
-      <w:proofErr w:type="spellEnd"/>
-      <w:r>
-        <w:rPr>
-          <w:lang w:val="en-US"/>
-        </w:rPr>
-        <w:t>”</w:t>
-      </w:r>
-      <w:r>
-        <w:rPr>
-          <w:lang w:val="en-US"/>
-        </w:rPr>
-        <w:t>, that signifies “micro”, and</w:t>
-      </w:r>
-      <w:r>
-        <w:rPr>
-          <w:lang w:val="en-US"/>
-        </w:rPr>
-        <w:t xml:space="preserve"> whose shorten </w:t>
-      </w:r>
-      <w:r>
-        <w:rPr>
-          <w:lang w:val="en-US"/>
-        </w:rPr>
-        <w:t>form</w:t>
-      </w:r>
-      <w:r>
-        <w:rPr>
-          <w:lang w:val="en-US"/>
-        </w:rPr>
-        <w:t xml:space="preserve"> (</w:t>
-      </w:r>
-      <w:proofErr w:type="spellStart"/>
-      <w:r>
-        <w:rPr>
-          <w:lang w:val="en-US"/>
-        </w:rPr>
-        <w:t>rafsi</w:t>
-      </w:r>
-      <w:proofErr w:type="spellEnd"/>
-      <w:r>
-        <w:rPr>
-          <w:lang w:val="en-US"/>
-        </w:rPr>
-        <w:t>) is “</w:t>
-      </w:r>
-      <w:proofErr w:type="spellStart"/>
-      <w:r>
-        <w:rPr>
-          <w:lang w:val="en-US"/>
-        </w:rPr>
-        <w:t>mik</w:t>
-      </w:r>
-      <w:proofErr w:type="spellEnd"/>
-      <w:r>
-        <w:rPr>
-          <w:lang w:val="en-US"/>
-        </w:rPr>
-        <w:t>”</w:t>
-      </w:r>
-      <w:r>
-        <w:rPr>
-          <w:lang w:val="en-US"/>
-        </w:rPr>
-        <w:t>.</w:t>
-      </w:r>
-    </w:p>
-    <w:p>
-      <w:pPr>
-        <w:pStyle w:val="Titre1"/>
-        <w:jc w:val="both"/>
-        <w:rPr>
-          <w:lang w:val="en-US"/>
-        </w:rPr>
-      </w:pPr>
-      <w:r>
-        <w:rPr>
-          <w:lang w:val="en-US"/>
-        </w:rPr>
-        <w:t>Version</w:t>
-      </w:r>
-    </w:p>
-    <w:p>
-      <w:pPr>
         <w:rPr>
           <w:lang w:val="en-US"/>
         </w:rPr>
@@ -966,6 +941,27 @@
         <w:rPr>
           <w:lang w:val="en-US"/>
         </w:rPr>
+        <w:t xml:space="preserve"> (</w:t>
+      </w:r>
+      <w:hyperlink r:id="rId37" w:history="1">
+        <w:r>
+          <w:rPr>
+            <w:rStyle w:val="Lienhypertexte"/>
+            <w:lang w:val="en-US"/>
+          </w:rPr>
+          <w:t>https://github.com/LucasBorboleta/jersi</w:t>
+        </w:r>
+      </w:hyperlink>
+      <w:r>
+        <w:rPr>
+          <w:lang w:val="en-US"/>
+        </w:rPr>
+        <w:t>)</w:t>
+      </w:r>
+      <w:r>
+        <w:rPr>
+          <w:lang w:val="en-US"/>
+        </w:rPr>
         <w:t>, but with the following changes:</w:t>
       </w:r>
     </w:p>
@@ -1533,859 +1529,6 @@
     </w:p>
     <w:p>
       <w:pPr>
-        <w:jc w:val="both"/>
-        <w:rPr>
-          <w:rFonts w:asciiTheme="majorHAnsi" w:eastAsiaTheme="majorEastAsia" w:hAnsiTheme="majorHAnsi" w:cstheme="majorBidi"/>
-          <w:color w:val="2F5496" w:themeColor="accent1" w:themeShade="BF"/>
-          <w:sz w:val="32"/>
-          <w:szCs w:val="32"/>
-          <w:lang w:val="en-US"/>
-        </w:rPr>
-      </w:pPr>
-      <w:r>
-        <w:rPr>
-          <w:lang w:val="en-US"/>
-        </w:rPr>
-        <w:lastRenderedPageBreak/>
-        <w:br w:type="page"/>
-      </w:r>
-    </w:p>
-    <w:p>
-      <w:pPr>
-        <w:pStyle w:val="Titre1"/>
-        <w:jc w:val="both"/>
-        <w:rPr>
-          <w:lang w:val="en-US"/>
-        </w:rPr>
-      </w:pPr>
-      <w:r>
-        <w:rPr>
-          <w:lang w:val="en-US"/>
-        </w:rPr>
-        <w:lastRenderedPageBreak/>
-        <w:t>Play e</w:t>
-      </w:r>
-      <w:r>
-        <w:rPr>
-          <w:lang w:val="en-US"/>
-        </w:rPr>
-        <w:t>x</w:t>
-      </w:r>
-      <w:r>
-        <w:rPr>
-          <w:lang w:val="en-US"/>
-        </w:rPr>
-        <w:t>a</w:t>
-      </w:r>
-      <w:r>
-        <w:rPr>
-          <w:lang w:val="en-US"/>
-        </w:rPr>
-        <w:t>mples</w:t>
-      </w:r>
-    </w:p>
-    <w:tbl>
-      <w:tblPr>
-        <w:tblStyle w:val="Grilledutableau"/>
-        <w:tblW w:w="0" w:type="auto"/>
-        <w:jc w:val="center"/>
-        <w:tblCellMar>
-          <w:top w:w="57" w:type="dxa"/>
-          <w:left w:w="57" w:type="dxa"/>
-          <w:bottom w:w="57" w:type="dxa"/>
-          <w:right w:w="57" w:type="dxa"/>
-        </w:tblCellMar>
-        <w:tblLook w:val="04A0" w:firstRow="1" w:lastRow="0" w:firstColumn="1" w:lastColumn="0" w:noHBand="0" w:noVBand="1"/>
-      </w:tblPr>
-      <w:tblGrid>
-        <w:gridCol w:w="4531"/>
-        <w:gridCol w:w="4531"/>
-      </w:tblGrid>
-      <w:tr>
-        <w:trPr>
-          <w:jc w:val="center"/>
-        </w:trPr>
-        <w:tc>
-          <w:tcPr>
-            <w:tcW w:w="4531" w:type="dxa"/>
-            <w:vAlign w:val="center"/>
-          </w:tcPr>
-          <w:p>
-            <w:pPr>
-              <w:jc w:val="center"/>
-              <w:rPr>
-                <w:lang w:val="en-US"/>
-              </w:rPr>
-            </w:pPr>
-            <w:r>
-              <w:rPr>
-                <w:noProof/>
-                <w:lang w:val="en-US"/>
-              </w:rPr>
-              <mc:AlternateContent>
-                <mc:Choice Requires="wpc">
-                  <w:drawing>
-                    <wp:inline distT="0" distB="0" distL="0" distR="0" wp14:anchorId="71322D2B" wp14:editId="2485AA9D">
-                      <wp:extent cx="2735071" cy="2698750"/>
-                      <wp:effectExtent l="0" t="0" r="8255" b="6350"/>
-                      <wp:docPr id="18" name="Zone de dessin 18"/>
-                      <wp:cNvGraphicFramePr>
-                        <a:graphicFrameLocks xmlns:a="http://schemas.openxmlformats.org/drawingml/2006/main" noChangeAspect="1"/>
-                      </wp:cNvGraphicFramePr>
-                      <a:graphic xmlns:a="http://schemas.openxmlformats.org/drawingml/2006/main">
-                        <a:graphicData uri="http://schemas.microsoft.com/office/word/2010/wordprocessingCanvas">
-                          <wpc:wpc>
-                            <wpc:bg>
-                              <a:solidFill>
-                                <a:prstClr val="white"/>
-                              </a:solidFill>
-                            </wpc:bg>
-                            <wpc:whole/>
-                            <pic:pic xmlns:pic="http://schemas.openxmlformats.org/drawingml/2006/picture">
-                              <pic:nvPicPr>
-                                <pic:cNvPr id="36" name="Image 36"/>
-                                <pic:cNvPicPr>
-                                  <a:picLocks noChangeAspect="1"/>
-                                </pic:cNvPicPr>
-                              </pic:nvPicPr>
-                              <pic:blipFill>
-                                <a:blip r:embed="rId7">
-                                  <a:extLst>
-                                    <a:ext uri="{28A0092B-C50C-407E-A947-70E740481C1C}">
-                                      <a14:useLocalDpi xmlns:a14="http://schemas.microsoft.com/office/drawing/2010/main" val="0"/>
-                                    </a:ext>
-                                  </a:extLst>
-                                </a:blip>
-                                <a:srcRect/>
-                                <a:stretch>
-                                  <a:fillRect/>
-                                </a:stretch>
-                              </pic:blipFill>
-                              <pic:spPr bwMode="auto">
-                                <a:xfrm>
-                                  <a:off x="0" y="0"/>
-                                  <a:ext cx="2698115" cy="2698750"/>
-                                </a:xfrm>
-                                <a:prstGeom prst="rect">
-                                  <a:avLst/>
-                                </a:prstGeom>
-                                <a:noFill/>
-                                <a:ln>
-                                  <a:noFill/>
-                                </a:ln>
-                              </pic:spPr>
-                            </pic:pic>
-                            <pic:pic xmlns:pic="http://schemas.openxmlformats.org/drawingml/2006/picture">
-                              <pic:nvPicPr>
-                                <pic:cNvPr id="4" name="Image 4"/>
-                                <pic:cNvPicPr>
-                                  <a:picLocks noChangeAspect="1"/>
-                                </pic:cNvPicPr>
-                              </pic:nvPicPr>
-                              <pic:blipFill>
-                                <a:blip r:embed="rId8" cstate="print">
-                                  <a:extLst>
-                                    <a:ext uri="{28A0092B-C50C-407E-A947-70E740481C1C}">
-                                      <a14:useLocalDpi xmlns:a14="http://schemas.microsoft.com/office/drawing/2010/main" val="0"/>
-                                    </a:ext>
-                                  </a:extLst>
-                                </a:blip>
-                                <a:srcRect/>
-                                <a:stretch>
-                                  <a:fillRect/>
-                                </a:stretch>
-                              </pic:blipFill>
-                              <pic:spPr bwMode="auto">
-                                <a:xfrm>
-                                  <a:off x="1675347" y="488503"/>
-                                  <a:ext cx="144000" cy="144000"/>
-                                </a:xfrm>
-                                <a:prstGeom prst="rect">
-                                  <a:avLst/>
-                                </a:prstGeom>
-                                <a:noFill/>
-                                <a:ln>
-                                  <a:noFill/>
-                                </a:ln>
-                              </pic:spPr>
-                            </pic:pic>
-                            <pic:pic xmlns:pic="http://schemas.openxmlformats.org/drawingml/2006/picture">
-                              <pic:nvPicPr>
-                                <pic:cNvPr id="5" name="Image 5"/>
-                                <pic:cNvPicPr>
-                                  <a:picLocks noChangeAspect="1"/>
-                                </pic:cNvPicPr>
-                              </pic:nvPicPr>
-                              <pic:blipFill>
-                                <a:blip r:embed="rId9" cstate="print">
-                                  <a:extLst>
-                                    <a:ext uri="{28A0092B-C50C-407E-A947-70E740481C1C}">
-                                      <a14:useLocalDpi xmlns:a14="http://schemas.microsoft.com/office/drawing/2010/main" val="0"/>
-                                    </a:ext>
-                                  </a:extLst>
-                                </a:blip>
-                                <a:srcRect/>
-                                <a:stretch>
-                                  <a:fillRect/>
-                                </a:stretch>
-                              </pic:blipFill>
-                              <pic:spPr bwMode="auto">
-                                <a:xfrm>
-                                  <a:off x="521059" y="2019051"/>
-                                  <a:ext cx="143510" cy="143510"/>
-                                </a:xfrm>
-                                <a:prstGeom prst="rect">
-                                  <a:avLst/>
-                                </a:prstGeom>
-                                <a:noFill/>
-                                <a:ln>
-                                  <a:noFill/>
-                                </a:ln>
-                              </pic:spPr>
-                            </pic:pic>
-                            <pic:pic xmlns:pic="http://schemas.openxmlformats.org/drawingml/2006/picture">
-                              <pic:nvPicPr>
-                                <pic:cNvPr id="6" name="Image 6"/>
-                                <pic:cNvPicPr>
-                                  <a:picLocks noChangeAspect="1"/>
-                                </pic:cNvPicPr>
-                              </pic:nvPicPr>
-                              <pic:blipFill>
-                                <a:blip r:embed="rId10" cstate="print">
-                                  <a:extLst>
-                                    <a:ext uri="{28A0092B-C50C-407E-A947-70E740481C1C}">
-                                      <a14:useLocalDpi xmlns:a14="http://schemas.microsoft.com/office/drawing/2010/main" val="0"/>
-                                    </a:ext>
-                                  </a:extLst>
-                                </a:blip>
-                                <a:srcRect/>
-                                <a:stretch>
-                                  <a:fillRect/>
-                                </a:stretch>
-                              </pic:blipFill>
-                              <pic:spPr bwMode="auto">
-                                <a:xfrm>
-                                  <a:off x="521039" y="487808"/>
-                                  <a:ext cx="143510" cy="143510"/>
-                                </a:xfrm>
-                                <a:prstGeom prst="rect">
-                                  <a:avLst/>
-                                </a:prstGeom>
-                                <a:noFill/>
-                                <a:ln>
-                                  <a:noFill/>
-                                </a:ln>
-                              </pic:spPr>
-                            </pic:pic>
-                            <pic:pic xmlns:pic="http://schemas.openxmlformats.org/drawingml/2006/picture">
-                              <pic:nvPicPr>
-                                <pic:cNvPr id="7" name="Image 7"/>
-                                <pic:cNvPicPr>
-                                  <a:picLocks noChangeAspect="1"/>
-                                </pic:cNvPicPr>
-                              </pic:nvPicPr>
-                              <pic:blipFill>
-                                <a:blip r:embed="rId11" cstate="print">
-                                  <a:extLst>
-                                    <a:ext uri="{28A0092B-C50C-407E-A947-70E740481C1C}">
-                                      <a14:useLocalDpi xmlns:a14="http://schemas.microsoft.com/office/drawing/2010/main" val="0"/>
-                                    </a:ext>
-                                  </a:extLst>
-                                </a:blip>
-                                <a:srcRect/>
-                                <a:stretch>
-                                  <a:fillRect/>
-                                </a:stretch>
-                              </pic:blipFill>
-                              <pic:spPr bwMode="auto">
-                                <a:xfrm>
-                                  <a:off x="1675256" y="2019051"/>
-                                  <a:ext cx="143510" cy="143510"/>
-                                </a:xfrm>
-                                <a:prstGeom prst="rect">
-                                  <a:avLst/>
-                                </a:prstGeom>
-                                <a:noFill/>
-                                <a:ln>
-                                  <a:noFill/>
-                                </a:ln>
-                              </pic:spPr>
-                            </pic:pic>
-                            <pic:pic xmlns:pic="http://schemas.openxmlformats.org/drawingml/2006/picture">
-                              <pic:nvPicPr>
-                                <pic:cNvPr id="8" name="Image 8"/>
-                                <pic:cNvPicPr>
-                                  <a:picLocks noChangeAspect="1"/>
-                                </pic:cNvPicPr>
-                              </pic:nvPicPr>
-                              <pic:blipFill>
-                                <a:blip r:embed="rId12" cstate="print">
-                                  <a:extLst>
-                                    <a:ext uri="{28A0092B-C50C-407E-A947-70E740481C1C}">
-                                      <a14:useLocalDpi xmlns:a14="http://schemas.microsoft.com/office/drawing/2010/main" val="0"/>
-                                    </a:ext>
-                                  </a:extLst>
-                                </a:blip>
-                                <a:srcRect/>
-                                <a:stretch>
-                                  <a:fillRect/>
-                                </a:stretch>
-                              </pic:blipFill>
-                              <pic:spPr bwMode="auto">
-                                <a:xfrm>
-                                  <a:off x="2056052" y="124050"/>
-                                  <a:ext cx="143510" cy="143510"/>
-                                </a:xfrm>
-                                <a:prstGeom prst="rect">
-                                  <a:avLst/>
-                                </a:prstGeom>
-                                <a:noFill/>
-                                <a:ln>
-                                  <a:noFill/>
-                                </a:ln>
-                              </pic:spPr>
-                            </pic:pic>
-                            <pic:pic xmlns:pic="http://schemas.openxmlformats.org/drawingml/2006/picture">
-                              <pic:nvPicPr>
-                                <pic:cNvPr id="9" name="Image 9"/>
-                                <pic:cNvPicPr>
-                                  <a:picLocks noChangeAspect="1"/>
-                                </pic:cNvPicPr>
-                              </pic:nvPicPr>
-                              <pic:blipFill>
-                                <a:blip r:embed="rId13" cstate="print">
-                                  <a:extLst>
-                                    <a:ext uri="{28A0092B-C50C-407E-A947-70E740481C1C}">
-                                      <a14:useLocalDpi xmlns:a14="http://schemas.microsoft.com/office/drawing/2010/main" val="0"/>
-                                    </a:ext>
-                                  </a:extLst>
-                                </a:blip>
-                                <a:srcRect/>
-                                <a:stretch>
-                                  <a:fillRect/>
-                                </a:stretch>
-                              </pic:blipFill>
-                              <pic:spPr bwMode="auto">
-                                <a:xfrm>
-                                  <a:off x="521039" y="2407980"/>
-                                  <a:ext cx="143510" cy="143510"/>
-                                </a:xfrm>
-                                <a:prstGeom prst="rect">
-                                  <a:avLst/>
-                                </a:prstGeom>
-                                <a:noFill/>
-                                <a:ln>
-                                  <a:noFill/>
-                                </a:ln>
-                              </pic:spPr>
-                            </pic:pic>
-                            <pic:pic xmlns:pic="http://schemas.openxmlformats.org/drawingml/2006/picture">
-                              <pic:nvPicPr>
-                                <pic:cNvPr id="10" name="Image 10"/>
-                                <pic:cNvPicPr>
-                                  <a:picLocks noChangeAspect="1"/>
-                                </pic:cNvPicPr>
-                              </pic:nvPicPr>
-                              <pic:blipFill>
-                                <a:blip r:embed="rId14" cstate="print">
-                                  <a:extLst>
-                                    <a:ext uri="{28A0092B-C50C-407E-A947-70E740481C1C}">
-                                      <a14:useLocalDpi xmlns:a14="http://schemas.microsoft.com/office/drawing/2010/main" val="0"/>
-                                    </a:ext>
-                                  </a:extLst>
-                                </a:blip>
-                                <a:srcRect/>
-                                <a:stretch>
-                                  <a:fillRect/>
-                                </a:stretch>
-                              </pic:blipFill>
-                              <pic:spPr bwMode="auto">
-                                <a:xfrm>
-                                  <a:off x="1268400" y="487808"/>
-                                  <a:ext cx="143510" cy="143510"/>
-                                </a:xfrm>
-                                <a:prstGeom prst="rect">
-                                  <a:avLst/>
-                                </a:prstGeom>
-                                <a:noFill/>
-                                <a:ln>
-                                  <a:noFill/>
-                                </a:ln>
-                              </pic:spPr>
-                            </pic:pic>
-                            <pic:pic xmlns:pic="http://schemas.openxmlformats.org/drawingml/2006/picture">
-                              <pic:nvPicPr>
-                                <pic:cNvPr id="11" name="Image 11"/>
-                                <pic:cNvPicPr>
-                                  <a:picLocks noChangeAspect="1"/>
-                                </pic:cNvPicPr>
-                              </pic:nvPicPr>
-                              <pic:blipFill>
-                                <a:blip r:embed="rId15" cstate="print">
-                                  <a:extLst>
-                                    <a:ext uri="{28A0092B-C50C-407E-A947-70E740481C1C}">
-                                      <a14:useLocalDpi xmlns:a14="http://schemas.microsoft.com/office/drawing/2010/main" val="0"/>
-                                    </a:ext>
-                                  </a:extLst>
-                                </a:blip>
-                                <a:srcRect/>
-                                <a:stretch>
-                                  <a:fillRect/>
-                                </a:stretch>
-                              </pic:blipFill>
-                              <pic:spPr bwMode="auto">
-                                <a:xfrm>
-                                  <a:off x="2056015" y="2019051"/>
-                                  <a:ext cx="143510" cy="143510"/>
-                                </a:xfrm>
-                                <a:prstGeom prst="rect">
-                                  <a:avLst/>
-                                </a:prstGeom>
-                                <a:noFill/>
-                                <a:ln>
-                                  <a:noFill/>
-                                </a:ln>
-                              </pic:spPr>
-                            </pic:pic>
-                            <pic:pic xmlns:pic="http://schemas.openxmlformats.org/drawingml/2006/picture">
-                              <pic:nvPicPr>
-                                <pic:cNvPr id="12" name="Image 12"/>
-                                <pic:cNvPicPr>
-                                  <a:picLocks noChangeAspect="1"/>
-                                </pic:cNvPicPr>
-                              </pic:nvPicPr>
-                              <pic:blipFill>
-                                <a:blip r:embed="rId16" cstate="print">
-                                  <a:extLst>
-                                    <a:ext uri="{28A0092B-C50C-407E-A947-70E740481C1C}">
-                                      <a14:useLocalDpi xmlns:a14="http://schemas.microsoft.com/office/drawing/2010/main" val="0"/>
-                                    </a:ext>
-                                  </a:extLst>
-                                </a:blip>
-                                <a:srcRect/>
-                                <a:stretch>
-                                  <a:fillRect/>
-                                </a:stretch>
-                              </pic:blipFill>
-                              <pic:spPr bwMode="auto">
-                                <a:xfrm>
-                                  <a:off x="913780" y="488503"/>
-                                  <a:ext cx="143510" cy="143510"/>
-                                </a:xfrm>
-                                <a:prstGeom prst="rect">
-                                  <a:avLst/>
-                                </a:prstGeom>
-                                <a:noFill/>
-                                <a:ln>
-                                  <a:noFill/>
-                                </a:ln>
-                              </pic:spPr>
-                            </pic:pic>
-                            <pic:pic xmlns:pic="http://schemas.openxmlformats.org/drawingml/2006/picture">
-                              <pic:nvPicPr>
-                                <pic:cNvPr id="13" name="Image 13"/>
-                                <pic:cNvPicPr>
-                                  <a:picLocks noChangeAspect="1"/>
-                                </pic:cNvPicPr>
-                              </pic:nvPicPr>
-                              <pic:blipFill>
-                                <a:blip r:embed="rId17" cstate="print">
-                                  <a:extLst>
-                                    <a:ext uri="{28A0092B-C50C-407E-A947-70E740481C1C}">
-                                      <a14:useLocalDpi xmlns:a14="http://schemas.microsoft.com/office/drawing/2010/main" val="0"/>
-                                    </a:ext>
-                                  </a:extLst>
-                                </a:blip>
-                                <a:srcRect/>
-                                <a:stretch>
-                                  <a:fillRect/>
-                                </a:stretch>
-                              </pic:blipFill>
-                              <pic:spPr bwMode="auto">
-                                <a:xfrm>
-                                  <a:off x="1267377" y="2019051"/>
-                                  <a:ext cx="143510" cy="143510"/>
-                                </a:xfrm>
-                                <a:prstGeom prst="rect">
-                                  <a:avLst/>
-                                </a:prstGeom>
-                                <a:noFill/>
-                                <a:ln>
-                                  <a:noFill/>
-                                </a:ln>
-                              </pic:spPr>
-                            </pic:pic>
-                            <pic:pic xmlns:pic="http://schemas.openxmlformats.org/drawingml/2006/picture">
-                              <pic:nvPicPr>
-                                <pic:cNvPr id="14" name="Image 14"/>
-                                <pic:cNvPicPr>
-                                  <a:picLocks noChangeAspect="1"/>
-                                </pic:cNvPicPr>
-                              </pic:nvPicPr>
-                              <pic:blipFill>
-                                <a:blip r:embed="rId18" cstate="print">
-                                  <a:extLst>
-                                    <a:ext uri="{28A0092B-C50C-407E-A947-70E740481C1C}">
-                                      <a14:useLocalDpi xmlns:a14="http://schemas.microsoft.com/office/drawing/2010/main" val="0"/>
-                                    </a:ext>
-                                  </a:extLst>
-                                </a:blip>
-                                <a:srcRect/>
-                                <a:stretch>
-                                  <a:fillRect/>
-                                </a:stretch>
-                              </pic:blipFill>
-                              <pic:spPr bwMode="auto">
-                                <a:xfrm>
-                                  <a:off x="2055938" y="487808"/>
-                                  <a:ext cx="143510" cy="143510"/>
-                                </a:xfrm>
-                                <a:prstGeom prst="rect">
-                                  <a:avLst/>
-                                </a:prstGeom>
-                                <a:noFill/>
-                                <a:ln>
-                                  <a:noFill/>
-                                </a:ln>
-                              </pic:spPr>
-                            </pic:pic>
-                            <pic:pic xmlns:pic="http://schemas.openxmlformats.org/drawingml/2006/picture">
-                              <pic:nvPicPr>
-                                <pic:cNvPr id="15" name="Image 15"/>
-                                <pic:cNvPicPr>
-                                  <a:picLocks noChangeAspect="1"/>
-                                </pic:cNvPicPr>
-                              </pic:nvPicPr>
-                              <pic:blipFill>
-                                <a:blip r:embed="rId19" cstate="print">
-                                  <a:extLst>
-                                    <a:ext uri="{28A0092B-C50C-407E-A947-70E740481C1C}">
-                                      <a14:useLocalDpi xmlns:a14="http://schemas.microsoft.com/office/drawing/2010/main" val="0"/>
-                                    </a:ext>
-                                  </a:extLst>
-                                </a:blip>
-                                <a:srcRect/>
-                                <a:stretch>
-                                  <a:fillRect/>
-                                </a:stretch>
-                              </pic:blipFill>
-                              <pic:spPr bwMode="auto">
-                                <a:xfrm>
-                                  <a:off x="913736" y="2019051"/>
-                                  <a:ext cx="143510" cy="143510"/>
-                                </a:xfrm>
-                                <a:prstGeom prst="rect">
-                                  <a:avLst/>
-                                </a:prstGeom>
-                                <a:noFill/>
-                                <a:ln>
-                                  <a:noFill/>
-                                </a:ln>
-                              </pic:spPr>
-                            </pic:pic>
-                            <pic:pic xmlns:pic="http://schemas.openxmlformats.org/drawingml/2006/picture">
-                              <pic:nvPicPr>
-                                <pic:cNvPr id="16" name="Image 16"/>
-                                <pic:cNvPicPr>
-                                  <a:picLocks noChangeAspect="1"/>
-                                </pic:cNvPicPr>
-                              </pic:nvPicPr>
-                              <pic:blipFill>
-                                <a:blip r:embed="rId20" cstate="print">
-                                  <a:extLst>
-                                    <a:ext uri="{28A0092B-C50C-407E-A947-70E740481C1C}">
-                                      <a14:useLocalDpi xmlns:a14="http://schemas.microsoft.com/office/drawing/2010/main" val="0"/>
-                                    </a:ext>
-                                  </a:extLst>
-                                </a:blip>
-                                <a:srcRect/>
-                                <a:stretch>
-                                  <a:fillRect/>
-                                </a:stretch>
-                              </pic:blipFill>
-                              <pic:spPr bwMode="auto">
-                                <a:xfrm>
-                                  <a:off x="1675746" y="124050"/>
-                                  <a:ext cx="143510" cy="143510"/>
-                                </a:xfrm>
-                                <a:prstGeom prst="rect">
-                                  <a:avLst/>
-                                </a:prstGeom>
-                                <a:noFill/>
-                                <a:ln>
-                                  <a:noFill/>
-                                </a:ln>
-                              </pic:spPr>
-                            </pic:pic>
-                            <pic:pic xmlns:pic="http://schemas.openxmlformats.org/drawingml/2006/picture">
-                              <pic:nvPicPr>
-                                <pic:cNvPr id="17" name="Image 17"/>
-                                <pic:cNvPicPr>
-                                  <a:picLocks noChangeAspect="1"/>
-                                </pic:cNvPicPr>
-                              </pic:nvPicPr>
-                              <pic:blipFill>
-                                <a:blip r:embed="rId21" cstate="print">
-                                  <a:extLst>
-                                    <a:ext uri="{28A0092B-C50C-407E-A947-70E740481C1C}">
-                                      <a14:useLocalDpi xmlns:a14="http://schemas.microsoft.com/office/drawing/2010/main" val="0"/>
-                                    </a:ext>
-                                  </a:extLst>
-                                </a:blip>
-                                <a:srcRect/>
-                                <a:stretch>
-                                  <a:fillRect/>
-                                </a:stretch>
-                              </pic:blipFill>
-                              <pic:spPr bwMode="auto">
-                                <a:xfrm>
-                                  <a:off x="914475" y="2407980"/>
-                                  <a:ext cx="143510" cy="143510"/>
-                                </a:xfrm>
-                                <a:prstGeom prst="rect">
-                                  <a:avLst/>
-                                </a:prstGeom>
-                                <a:noFill/>
-                                <a:ln>
-                                  <a:noFill/>
-                                </a:ln>
-                              </pic:spPr>
-                            </pic:pic>
-                          </wpc:wpc>
-                        </a:graphicData>
-                      </a:graphic>
-                    </wp:inline>
-                  </w:drawing>
-                </mc:Choice>
-                <mc:Fallback>
-                  <w:pict>
-                    <v:group w14:anchorId="181EBD98" id="Zone de dessin 18" o:spid="_x0000_s1026" editas="canvas" style="width:215.35pt;height:212.5pt;mso-position-horizontal-relative:char;mso-position-vertical-relative:line" coordsize="27349,26987" o:gfxdata="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">
-                      <v:shape id="_x0000_s1027" type="#_x0000_t75" style="position:absolute;width:27349;height:26987;visibility:visible;mso-wrap-style:square" filled="t">
-                        <v:fill o:detectmouseclick="t"/>
-                        <v:path o:connecttype="none"/>
-                      </v:shape>
-                      <v:shape id="Image 36" o:spid="_x0000_s1028" type="#_x0000_t75" style="position:absolute;width:26981;height:26987;visibility:visible;mso-wrap-style:square" o:gfxdata="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">
-                        <v:imagedata r:id="rId22" o:title=""/>
-                      </v:shape>
-                      <v:shape id="Image 4" o:spid="_x0000_s1029" type="#_x0000_t75" style="position:absolute;left:16753;top:4885;width:1440;height:1440;visibility:visible;mso-wrap-style:square" o:gfxdata="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">
-                        <v:imagedata r:id="rId23" o:title=""/>
-                      </v:shape>
-                      <v:shape id="Image 5" o:spid="_x0000_s1030" type="#_x0000_t75" style="position:absolute;left:5210;top:20190;width:1435;height:1435;visibility:visible;mso-wrap-style:square" o:gfxdata="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">
-                        <v:imagedata r:id="rId24" o:title=""/>
-                      </v:shape>
-                      <v:shape id="Image 6" o:spid="_x0000_s1031" type="#_x0000_t75" style="position:absolute;left:5210;top:4878;width:1435;height:1435;visibility:visible;mso-wrap-style:square" o:gfxdata="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">
-                        <v:imagedata r:id="rId25" o:title=""/>
-                      </v:shape>
-                      <v:shape id="Image 7" o:spid="_x0000_s1032" type="#_x0000_t75" style="position:absolute;left:16752;top:20190;width:1435;height:1435;visibility:visible;mso-wrap-style:square" o:gfxdata="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">
-                        <v:imagedata r:id="rId26" o:title=""/>
-                      </v:shape>
-                      <v:shape id="Image 8" o:spid="_x0000_s1033" type="#_x0000_t75" style="position:absolute;left:20560;top:1240;width:1435;height:1435;visibility:visible;mso-wrap-style:square" o:gfxdata="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">
-                        <v:imagedata r:id="rId27" o:title=""/>
-                      </v:shape>
-                      <v:shape id="Image 9" o:spid="_x0000_s1034" type="#_x0000_t75" style="position:absolute;left:5210;top:24079;width:1435;height:1435;visibility:visible;mso-wrap-style:square" o:gfxdata="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">
-                        <v:imagedata r:id="rId28" o:title=""/>
-                      </v:shape>
-                      <v:shape id="Image 10" o:spid="_x0000_s1035" type="#_x0000_t75" style="position:absolute;left:12684;top:4878;width:1435;height:1435;visibility:visible;mso-wrap-style:square" o:gfxdata="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">
-                        <v:imagedata r:id="rId29" o:title=""/>
-                      </v:shape>
-                      <v:shape id="Image 11" o:spid="_x0000_s1036" type="#_x0000_t75" style="position:absolute;left:20560;top:20190;width:1435;height:1435;visibility:visible;mso-wrap-style:square" o:gfxdata="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">
-                        <v:imagedata r:id="rId30" o:title=""/>
-                      </v:shape>
-                      <v:shape id="Image 12" o:spid="_x0000_s1037" type="#_x0000_t75" style="position:absolute;left:9137;top:4885;width:1435;height:1435;visibility:visible;mso-wrap-style:square" o:gfxdata="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">
-                        <v:imagedata r:id="rId31" o:title=""/>
-                      </v:shape>
-                      <v:shape id="Image 13" o:spid="_x0000_s1038" type="#_x0000_t75" style="position:absolute;left:12673;top:20190;width:1435;height:1435;visibility:visible;mso-wrap-style:square" o:gfxdata="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">
-                        <v:imagedata r:id="rId32" o:title=""/>
-                      </v:shape>
-                      <v:shape id="Image 14" o:spid="_x0000_s1039" type="#_x0000_t75" style="position:absolute;left:20559;top:4878;width:1435;height:1435;visibility:visible;mso-wrap-style:square" o:gfxdata="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">
-                        <v:imagedata r:id="rId33" o:title=""/>
-                      </v:shape>
-                      <v:shape id="Image 15" o:spid="_x0000_s1040" type="#_x0000_t75" style="position:absolute;left:9137;top:20190;width:1435;height:1435;visibility:visible;mso-wrap-style:square" o:gfxdata="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">
-                        <v:imagedata r:id="rId34" o:title=""/>
-                      </v:shape>
-                      <v:shape id="Image 16" o:spid="_x0000_s1041" type="#_x0000_t75" style="position:absolute;left:16757;top:1240;width:1435;height:1435;visibility:visible;mso-wrap-style:square" o:gfxdata="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">
-                        <v:imagedata r:id="rId35" o:title=""/>
-                      </v:shape>
-                      <v:shape id="Image 17" o:spid="_x0000_s1042" type="#_x0000_t75" style="position:absolute;left:9144;top:24079;width:1435;height:1435;visibility:visible;mso-wrap-style:square" o:gfxdata="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">
-                        <v:imagedata r:id="rId36" o:title=""/>
-                      </v:shape>
-                      <w10:anchorlock/>
-                    </v:group>
-                  </w:pict>
-                </mc:Fallback>
-              </mc:AlternateContent>
-            </w:r>
-          </w:p>
-        </w:tc>
-        <w:tc>
-          <w:tcPr>
-            <w:tcW w:w="4531" w:type="dxa"/>
-            <w:vAlign w:val="center"/>
-          </w:tcPr>
-          <w:p>
-            <w:pPr>
-              <w:jc w:val="center"/>
-              <w:rPr>
-                <w:lang w:val="en-US"/>
-              </w:rPr>
-            </w:pPr>
-            <w:r>
-              <w:rPr>
-                <w:noProof/>
-                <w:lang w:val="en-US"/>
-              </w:rPr>
-              <w:t>To-be-done</w:t>
-            </w:r>
-          </w:p>
-        </w:tc>
-      </w:tr>
-      <w:tr>
-        <w:trPr>
-          <w:jc w:val="center"/>
-        </w:trPr>
-        <w:tc>
-          <w:tcPr>
-            <w:tcW w:w="4531" w:type="dxa"/>
-            <w:vAlign w:val="center"/>
-          </w:tcPr>
-          <w:p>
-            <w:pPr>
-              <w:jc w:val="center"/>
-              <w:rPr>
-                <w:lang w:val="en-US"/>
-              </w:rPr>
-            </w:pPr>
-          </w:p>
-        </w:tc>
-        <w:tc>
-          <w:tcPr>
-            <w:tcW w:w="4531" w:type="dxa"/>
-            <w:vAlign w:val="center"/>
-          </w:tcPr>
-          <w:p>
-            <w:pPr>
-              <w:jc w:val="center"/>
-              <w:rPr>
-                <w:lang w:val="en-US"/>
-              </w:rPr>
-            </w:pPr>
-          </w:p>
-        </w:tc>
-      </w:tr>
-      <w:tr>
-        <w:trPr>
-          <w:jc w:val="center"/>
-        </w:trPr>
-        <w:tc>
-          <w:tcPr>
-            <w:tcW w:w="4531" w:type="dxa"/>
-            <w:vAlign w:val="center"/>
-          </w:tcPr>
-          <w:p>
-            <w:pPr>
-              <w:jc w:val="center"/>
-              <w:rPr>
-                <w:lang w:val="en-US"/>
-              </w:rPr>
-            </w:pPr>
-          </w:p>
-        </w:tc>
-        <w:tc>
-          <w:tcPr>
-            <w:tcW w:w="4531" w:type="dxa"/>
-            <w:vAlign w:val="center"/>
-          </w:tcPr>
-          <w:p>
-            <w:pPr>
-              <w:jc w:val="center"/>
-              <w:rPr>
-                <w:lang w:val="en-US"/>
-              </w:rPr>
-            </w:pPr>
-          </w:p>
-        </w:tc>
-      </w:tr>
-      <w:tr>
-        <w:trPr>
-          <w:jc w:val="center"/>
-        </w:trPr>
-        <w:tc>
-          <w:tcPr>
-            <w:tcW w:w="4531" w:type="dxa"/>
-            <w:vAlign w:val="center"/>
-          </w:tcPr>
-          <w:p>
-            <w:pPr>
-              <w:jc w:val="center"/>
-              <w:rPr>
-                <w:noProof/>
-                <w:lang w:val="en-US"/>
-              </w:rPr>
-            </w:pPr>
-          </w:p>
-        </w:tc>
-        <w:tc>
-          <w:tcPr>
-            <w:tcW w:w="4531" w:type="dxa"/>
-            <w:vAlign w:val="center"/>
-          </w:tcPr>
-          <w:p>
-            <w:pPr>
-              <w:jc w:val="center"/>
-              <w:rPr>
-                <w:noProof/>
-                <w:lang w:val="en-US"/>
-              </w:rPr>
-            </w:pPr>
-          </w:p>
-        </w:tc>
-      </w:tr>
-      <w:tr>
-        <w:trPr>
-          <w:jc w:val="center"/>
-        </w:trPr>
-        <w:tc>
-          <w:tcPr>
-            <w:tcW w:w="4531" w:type="dxa"/>
-            <w:vAlign w:val="center"/>
-          </w:tcPr>
-          <w:p>
-            <w:pPr>
-              <w:jc w:val="center"/>
-              <w:rPr>
-                <w:noProof/>
-                <w:lang w:val="en-US"/>
-              </w:rPr>
-            </w:pPr>
-          </w:p>
-        </w:tc>
-        <w:tc>
-          <w:tcPr>
-            <w:tcW w:w="4531" w:type="dxa"/>
-            <w:vAlign w:val="center"/>
-          </w:tcPr>
-          <w:p>
-            <w:pPr>
-              <w:jc w:val="center"/>
-              <w:rPr>
-                <w:noProof/>
-                <w:lang w:val="en-US"/>
-              </w:rPr>
-            </w:pPr>
-          </w:p>
-        </w:tc>
-      </w:tr>
-    </w:tbl>
-    <w:p>
-      <w:pPr>
-        <w:jc w:val="center"/>
-        <w:rPr>
-          <w:lang w:val="en-US"/>
-        </w:rPr>
-      </w:pPr>
-    </w:p>
-    <w:p>
-      <w:pPr>
         <w:pStyle w:val="Titre1"/>
         <w:jc w:val="both"/>
         <w:rPr>
@@ -2415,7 +1558,7 @@
             <wp:extent cx="840105" cy="295910"/>
             <wp:effectExtent l="0" t="0" r="0" b="8890"/>
             <wp:docPr id="700" name="Image 700" descr="Licence Creative Commons">
-              <a:hlinkClick xmlns:a="http://schemas.openxmlformats.org/drawingml/2006/main" r:id="rId37"/>
+              <a:hlinkClick xmlns:a="http://schemas.openxmlformats.org/drawingml/2006/main" r:id="rId38"/>
             </wp:docPr>
             <wp:cNvGraphicFramePr>
               <a:graphicFrameLocks xmlns:a="http://schemas.openxmlformats.org/drawingml/2006/main" noChangeAspect="1"/>
@@ -2425,14 +1568,14 @@
                 <pic:pic xmlns:pic="http://schemas.openxmlformats.org/drawingml/2006/picture">
                   <pic:nvPicPr>
                     <pic:cNvPr id="700" name="Image 700" descr="Licence Creative Commons">
-                      <a:hlinkClick r:id="rId37"/>
+                      <a:hlinkClick r:id="rId38"/>
                     </pic:cNvPr>
                     <pic:cNvPicPr>
                       <a:picLocks noChangeAspect="1" noChangeArrowheads="1"/>
                     </pic:cNvPicPr>
                   </pic:nvPicPr>
                   <pic:blipFill>
-                    <a:blip r:embed="rId38">
+                    <a:blip r:embed="rId39">
                       <a:extLst>
                         <a:ext uri="{28A0092B-C50C-407E-A947-70E740481C1C}">
                           <a14:useLocalDpi xmlns:a14="http://schemas.microsoft.com/office/drawing/2010/main" val="0"/>
@@ -2549,7 +1692,7 @@
         </w:rPr>
         <w:t>(</w:t>
       </w:r>
-      <w:hyperlink r:id="rId39" w:history="1">
+      <w:hyperlink r:id="rId40" w:history="1">
         <w:r>
           <w:rPr>
             <w:rStyle w:val="Lienhypertexte"/>
@@ -2655,7 +1798,7 @@
         </w:rPr>
         <w:t xml:space="preserve"> </w:t>
       </w:r>
-      <w:hyperlink r:id="rId40" w:history="1">
+      <w:hyperlink r:id="rId41" w:history="1">
         <w:r>
           <w:rPr>
             <w:rStyle w:val="Lienhypertexte"/>
@@ -2691,7 +1834,7 @@
         </w:rPr>
         <w:t xml:space="preserve">Permissions beyond the scope of this license may be available at </w:t>
       </w:r>
-      <w:hyperlink r:id="rId41" w:history="1">
+      <w:hyperlink r:id="rId42" w:history="1">
         <w:r>
           <w:rPr>
             <w:rStyle w:val="Lienhypertexte"/>
@@ -2711,18 +1854,10 @@
         <w:t>.</w:t>
       </w:r>
     </w:p>
-    <w:p>
-      <w:pPr>
-        <w:jc w:val="center"/>
-        <w:rPr>
-          <w:lang w:val="en-US"/>
-        </w:rPr>
-      </w:pPr>
-    </w:p>
     <w:sectPr>
-      <w:headerReference w:type="default" r:id="rId42"/>
+      <w:headerReference w:type="default" r:id="rId43"/>
       <w:pgSz w:w="11906" w:h="16838"/>
-      <w:pgMar w:top="1417" w:right="1417" w:bottom="1417" w:left="1417" w:header="708" w:footer="708" w:gutter="0"/>
+      <w:pgMar w:top="567" w:right="567" w:bottom="567" w:left="567" w:header="709" w:footer="709" w:gutter="0"/>
       <w:cols w:space="708"/>
       <w:docGrid w:linePitch="360"/>
     </w:sectPr>
@@ -2785,15 +1920,8 @@
   <w:p>
     <w:pPr>
       <w:pStyle w:val="En-tte"/>
+      <w:jc w:val="center"/>
     </w:pPr>
-    <w:proofErr w:type="spellStart"/>
-    <w:r>
-      <w:t>Mikjersi</w:t>
-    </w:r>
-    <w:proofErr w:type="spellEnd"/>
-    <w:r>
-      <w:t xml:space="preserve"> </w:t>
-    </w:r>
     <w:r>
       <w:fldChar w:fldCharType="begin"/>
     </w:r>
@@ -2807,7 +1935,7 @@
       <w:rPr>
         <w:noProof/>
       </w:rPr>
-      <w:t>2021-1231-1129</w:t>
+      <w:t>2022-0101-1033</w:t>
     </w:r>
     <w:r>
       <w:fldChar w:fldCharType="end"/>
@@ -2815,6 +1943,17 @@
     <w:r>
       <w:tab/>
     </w:r>
+    <w:proofErr w:type="spellStart"/>
+    <w:r>
+      <w:rPr>
+        <w:b/>
+        <w:bCs/>
+        <w:sz w:val="72"/>
+        <w:szCs w:val="72"/>
+      </w:rPr>
+      <w:t>Mikjersi</w:t>
+    </w:r>
+    <w:proofErr w:type="spellEnd"/>
     <w:r>
       <w:tab/>
     </w:r>
@@ -2842,27 +1981,14 @@
     <w:r>
       <w:t>/</w:t>
     </w:r>
-    <w:r>
-      <w:fldChar w:fldCharType="begin"/>
-    </w:r>
-    <w:r>
-      <w:instrText xml:space="preserve"> NUMPAGES   \* MERGEFORMAT </w:instrText>
-    </w:r>
-    <w:r>
-      <w:fldChar w:fldCharType="separate"/>
-    </w:r>
-    <w:r>
-      <w:rPr>
-        <w:noProof/>
-      </w:rPr>
-      <w:t>2</w:t>
-    </w:r>
-    <w:r>
-      <w:rPr>
-        <w:noProof/>
-      </w:rPr>
-      <w:fldChar w:fldCharType="end"/>
-    </w:r>
+    <w:fldSimple w:instr=" NUMPAGES   \* MERGEFORMAT ">
+      <w:r>
+        <w:rPr>
+          <w:noProof/>
+        </w:rPr>
+        <w:t>2</w:t>
+      </w:r>
+    </w:fldSimple>
   </w:p>
 </w:hdr>
 </file>
@@ -3532,6 +2658,18 @@
       <w:u w:val="single"/>
     </w:rPr>
   </w:style>
+  <w:style w:type="character" w:styleId="Mentionnonrsolue">
+    <w:name w:val="Unresolved Mention"/>
+    <w:basedOn w:val="Policepardfaut"/>
+    <w:uiPriority w:val="99"/>
+    <w:semiHidden/>
+    <w:unhideWhenUsed/>
+    <w:rsid w:val="007F1D4A"/>
+    <w:rPr>
+      <w:color w:val="605E5C"/>
+      <w:shd w:val="clear" w:color="auto" w:fill="E1DFDD"/>
+    </w:rPr>
+  </w:style>
 </w:styles>
 </file>
 

</xml_diff>

<commit_message>
Example of a symmetrical starting configuration
</commit_message>
<xml_diff>
--- a/Mikjersi.docx
+++ b/Mikjersi.docx
@@ -292,7 +292,7 @@
         <mc:AlternateContent>
           <mc:Choice Requires="wpc">
             <w:drawing>
-              <wp:inline distT="0" distB="0" distL="0" distR="0" wp14:anchorId="6707F7F8" wp14:editId="6BC9BBE9">
+              <wp:inline distT="0" distB="0" distL="0" distR="0" wp14:anchorId="6707F7F8" wp14:editId="55AAC5CB">
                 <wp:extent cx="2735259" cy="2698750"/>
                 <wp:effectExtent l="0" t="0" r="8255" b="6350"/>
                 <wp:docPr id="64" name="Zone de dessin 64"/>
@@ -364,7 +364,7 @@
                         </pic:blipFill>
                         <pic:spPr bwMode="auto">
                           <a:xfrm>
-                            <a:off x="1663379" y="510551"/>
+                            <a:off x="901410" y="499769"/>
                             <a:ext cx="144000" cy="144000"/>
                           </a:xfrm>
                           <a:prstGeom prst="rect">
@@ -398,7 +398,7 @@
                         </pic:blipFill>
                         <pic:spPr bwMode="auto">
                           <a:xfrm>
-                            <a:off x="509091" y="2041099"/>
+                            <a:off x="1663246" y="2041099"/>
                             <a:ext cx="143510" cy="143510"/>
                           </a:xfrm>
                           <a:prstGeom prst="rect">
@@ -466,7 +466,7 @@
                         </pic:blipFill>
                         <pic:spPr bwMode="auto">
                           <a:xfrm>
-                            <a:off x="1663288" y="2041099"/>
+                            <a:off x="2043926" y="2041099"/>
                             <a:ext cx="143510" cy="143510"/>
                           </a:xfrm>
                           <a:prstGeom prst="rect">
@@ -568,7 +568,7 @@
                         </pic:blipFill>
                         <pic:spPr bwMode="auto">
                           <a:xfrm>
-                            <a:off x="1256432" y="509856"/>
+                            <a:off x="1663199" y="490799"/>
                             <a:ext cx="143510" cy="143510"/>
                           </a:xfrm>
                           <a:prstGeom prst="rect">
@@ -602,7 +602,7 @@
                         </pic:blipFill>
                         <pic:spPr bwMode="auto">
                           <a:xfrm>
-                            <a:off x="2044047" y="2041099"/>
+                            <a:off x="901812" y="2041099"/>
                             <a:ext cx="143510" cy="143510"/>
                           </a:xfrm>
                           <a:prstGeom prst="rect">
@@ -636,7 +636,7 @@
                         </pic:blipFill>
                         <pic:spPr bwMode="auto">
                           <a:xfrm>
-                            <a:off x="901812" y="510551"/>
+                            <a:off x="2043795" y="510551"/>
                             <a:ext cx="143510" cy="143510"/>
                           </a:xfrm>
                           <a:prstGeom prst="rect">
@@ -670,7 +670,7 @@
                         </pic:blipFill>
                         <pic:spPr bwMode="auto">
                           <a:xfrm>
-                            <a:off x="1255409" y="2041099"/>
+                            <a:off x="509157" y="2041099"/>
                             <a:ext cx="143510" cy="143510"/>
                           </a:xfrm>
                           <a:prstGeom prst="rect">
@@ -704,7 +704,7 @@
                         </pic:blipFill>
                         <pic:spPr bwMode="auto">
                           <a:xfrm>
-                            <a:off x="2043970" y="509856"/>
+                            <a:off x="1290678" y="500259"/>
                             <a:ext cx="143510" cy="143510"/>
                           </a:xfrm>
                           <a:prstGeom prst="rect">
@@ -738,7 +738,7 @@
                         </pic:blipFill>
                         <pic:spPr bwMode="auto">
                           <a:xfrm>
-                            <a:off x="901768" y="2041099"/>
+                            <a:off x="1290698" y="2041099"/>
                             <a:ext cx="143510" cy="143510"/>
                           </a:xfrm>
                           <a:prstGeom prst="rect">
@@ -826,7 +826,7 @@
           </mc:Choice>
           <mc:Fallback>
             <w:pict>
-              <v:group w14:anchorId="6CD70D44" id="Zone de dessin 64" o:spid="_x0000_s1026" editas="canvas" style="width:215.35pt;height:212.5pt;mso-position-horizontal-relative:char;mso-position-vertical-relative:line" coordsize="27349,26987" o:gfxdata="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">
+              <v:group w14:anchorId="05E23BC5" id="Zone de dessin 64" o:spid="_x0000_s1026" editas="canvas" style="width:215.35pt;height:212.5pt;mso-position-horizontal-relative:char;mso-position-vertical-relative:line" coordsize="27349,26987" o:gfxdata="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">
                 <v:shapetype id="_x0000_t75" coordsize="21600,21600" o:spt="75" o:preferrelative="t" path="m@4@5l@4@11@9@11@9@5xe" filled="f" stroked="f">
                   <v:stroke joinstyle="miter"/>
                   <v:formulas>
@@ -853,16 +853,16 @@
                 <v:shape id="Image 34" o:spid="_x0000_s1028" type="#_x0000_t75" style="position:absolute;width:26994;height:26994;visibility:visible;mso-wrap-style:square" o:gfxdata="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">
                   <v:imagedata r:id="rId22" o:title=""/>
                 </v:shape>
-                <v:shape id="Image 50" o:spid="_x0000_s1029" type="#_x0000_t75" style="position:absolute;left:16633;top:5105;width:1440;height:1440;visibility:visible;mso-wrap-style:square" o:gfxdata="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">
+                <v:shape id="Image 50" o:spid="_x0000_s1029" type="#_x0000_t75" style="position:absolute;left:9014;top:4997;width:1440;height:1440;visibility:visible;mso-wrap-style:square" o:gfxdata="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">
                   <v:imagedata r:id="rId23" o:title=""/>
                 </v:shape>
-                <v:shape id="Image 51" o:spid="_x0000_s1030" type="#_x0000_t75" style="position:absolute;left:5090;top:20410;width:1436;height:1436;visibility:visible;mso-wrap-style:square" o:gfxdata="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">
+                <v:shape id="Image 51" o:spid="_x0000_s1030" type="#_x0000_t75" style="position:absolute;left:16632;top:20410;width:1435;height:1436;visibility:visible;mso-wrap-style:square" o:gfxdata="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">
                   <v:imagedata r:id="rId24" o:title=""/>
                 </v:shape>
                 <v:shape id="Image 52" o:spid="_x0000_s1031" type="#_x0000_t75" style="position:absolute;left:5090;top:5098;width:1435;height:1435;visibility:visible;mso-wrap-style:square" o:gfxdata="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">
                   <v:imagedata r:id="rId25" o:title=""/>
                 </v:shape>
-                <v:shape id="Image 53" o:spid="_x0000_s1032" type="#_x0000_t75" style="position:absolute;left:16632;top:20410;width:1435;height:1436;visibility:visible;mso-wrap-style:square" o:gfxdata="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">
+                <v:shape id="Image 53" o:spid="_x0000_s1032" type="#_x0000_t75" style="position:absolute;left:20439;top:20410;width:1435;height:1436;visibility:visible;mso-wrap-style:square" o:gfxdata="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">
                   <v:imagedata r:id="rId26" o:title=""/>
                 </v:shape>
                 <v:shape id="Image 54" o:spid="_x0000_s1033" type="#_x0000_t75" style="position:absolute;left:20440;top:1460;width:1435;height:1436;visibility:visible;mso-wrap-style:square" o:gfxdata="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">
@@ -871,22 +871,22 @@
                 <v:shape id="Image 55" o:spid="_x0000_s1034" type="#_x0000_t75" style="position:absolute;left:5090;top:24300;width:1435;height:1435;visibility:visible;mso-wrap-style:square" o:gfxdata="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">
                   <v:imagedata r:id="rId28" o:title=""/>
                 </v:shape>
-                <v:shape id="Image 56" o:spid="_x0000_s1035" type="#_x0000_t75" style="position:absolute;left:12564;top:5098;width:1435;height:1435;visibility:visible;mso-wrap-style:square" o:gfxdata="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">
+                <v:shape id="Image 56" o:spid="_x0000_s1035" type="#_x0000_t75" style="position:absolute;left:16631;top:4907;width:1436;height:1436;visibility:visible;mso-wrap-style:square" o:gfxdata="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">
                   <v:imagedata r:id="rId29" o:title=""/>
                 </v:shape>
-                <v:shape id="Image 57" o:spid="_x0000_s1036" type="#_x0000_t75" style="position:absolute;left:20440;top:20410;width:1435;height:1436;visibility:visible;mso-wrap-style:square" o:gfxdata="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">
+                <v:shape id="Image 57" o:spid="_x0000_s1036" type="#_x0000_t75" style="position:absolute;left:9018;top:20410;width:1435;height:1436;visibility:visible;mso-wrap-style:square" o:gfxdata="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">
                   <v:imagedata r:id="rId30" o:title=""/>
                 </v:shape>
-                <v:shape id="Image 58" o:spid="_x0000_s1037" type="#_x0000_t75" style="position:absolute;left:9018;top:5105;width:1435;height:1435;visibility:visible;mso-wrap-style:square" o:gfxdata="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">
+                <v:shape id="Image 58" o:spid="_x0000_s1037" type="#_x0000_t75" style="position:absolute;left:20437;top:5105;width:1436;height:1435;visibility:visible;mso-wrap-style:square" o:gfxdata="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">
                   <v:imagedata r:id="rId31" o:title=""/>
                 </v:shape>
-                <v:shape id="Image 59" o:spid="_x0000_s1038" type="#_x0000_t75" style="position:absolute;left:12554;top:20410;width:1435;height:1436;visibility:visible;mso-wrap-style:square" o:gfxdata="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">
+                <v:shape id="Image 59" o:spid="_x0000_s1038" type="#_x0000_t75" style="position:absolute;left:5091;top:20410;width:1435;height:1436;visibility:visible;mso-wrap-style:square" o:gfxdata="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">
                   <v:imagedata r:id="rId32" o:title=""/>
                 </v:shape>
-                <v:shape id="Image 60" o:spid="_x0000_s1039" type="#_x0000_t75" style="position:absolute;left:20439;top:5098;width:1435;height:1435;visibility:visible;mso-wrap-style:square" o:gfxdata="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">
+                <v:shape id="Image 60" o:spid="_x0000_s1039" type="#_x0000_t75" style="position:absolute;left:12906;top:5002;width:1435;height:1435;visibility:visible;mso-wrap-style:square" o:gfxdata="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">
                   <v:imagedata r:id="rId33" o:title=""/>
                 </v:shape>
-                <v:shape id="Image 61" o:spid="_x0000_s1040" type="#_x0000_t75" style="position:absolute;left:9017;top:20410;width:1435;height:1436;visibility:visible;mso-wrap-style:square" o:gfxdata="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">
+                <v:shape id="Image 61" o:spid="_x0000_s1040" type="#_x0000_t75" style="position:absolute;left:12906;top:20410;width:1436;height:1436;visibility:visible;mso-wrap-style:square" o:gfxdata="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">
                   <v:imagedata r:id="rId34" o:title=""/>
                 </v:shape>
                 <v:shape id="Image 62" o:spid="_x0000_s1041" type="#_x0000_t75" style="position:absolute;left:16637;top:1460;width:1435;height:1436;visibility:visible;mso-wrap-style:square" o:gfxdata="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">
@@ -1410,7 +1410,7 @@
         <w:rPr>
           <w:lang w:val="en-US"/>
         </w:rPr>
-        <w:t>.</w:t>
+        <w:t>. The above picture shows a possible symmetrical starting configuration.</w:t>
       </w:r>
     </w:p>
     <w:p>
@@ -1935,7 +1935,7 @@
       <w:rPr>
         <w:noProof/>
       </w:rPr>
-      <w:t>2022-0101-1033</w:t>
+      <w:t>2022-0101-1106</w:t>
     </w:r>
     <w:r>
       <w:fldChar w:fldCharType="end"/>
@@ -1981,14 +1981,30 @@
     <w:r>
       <w:t>/</w:t>
     </w:r>
-    <w:fldSimple w:instr=" NUMPAGES   \* MERGEFORMAT ">
-      <w:r>
-        <w:rPr>
-          <w:noProof/>
-        </w:rPr>
-        <w:t>2</w:t>
-      </w:r>
-    </w:fldSimple>
+    <w:r>
+      <w:fldChar w:fldCharType="begin"/>
+    </w:r>
+    <w:r>
+      <w:instrText xml:space="preserve"> NUMPAGES</w:instrText>
+    </w:r>
+    <w:r>
+      <w:instrText xml:space="preserve">   \* MERGEFORMAT </w:instrText>
+    </w:r>
+    <w:r>
+      <w:fldChar w:fldCharType="separate"/>
+    </w:r>
+    <w:r>
+      <w:rPr>
+        <w:noProof/>
+      </w:rPr>
+      <w:t>2</w:t>
+    </w:r>
+    <w:r>
+      <w:rPr>
+        <w:noProof/>
+      </w:rPr>
+      <w:fldChar w:fldCharType="end"/>
+    </w:r>
   </w:p>
 </w:hdr>
 </file>

</xml_diff>